<commit_message>
updated font color to project plan
</commit_message>
<xml_diff>
--- a/ProjectPlanV1.1.docx
+++ b/ProjectPlanV1.1.docx
@@ -1519,8 +1519,7 @@
       <w:sdtPr>
         <w:rPr>
           <w:rFonts w:asciiTheme="minorHAnsi" w:eastAsiaTheme="minorHAnsi" w:hAnsiTheme="minorHAnsi" w:cstheme="minorBidi"/>
-          <w:b w:val="0"/>
-          <w:color w:val="auto"/>
+          <w:color w:val="CC0000"/>
           <w:sz w:val="22"/>
           <w:szCs w:val="22"/>
           <w:lang w:val="en-GB"/>
@@ -1534,8 +1533,10 @@
       <w:sdtEndPr>
         <w:rPr>
           <w:rFonts w:ascii="Times New Roman" w:hAnsi="Times New Roman" w:cs="Times New Roman"/>
+          <w:b w:val="0"/>
           <w:bCs/>
           <w:noProof/>
+          <w:color w:val="auto"/>
           <w:sz w:val="24"/>
           <w:szCs w:val="24"/>
           <w:lang w:val="en-US"/>
@@ -1548,12 +1549,14 @@
             <w:rPr>
               <w:rStyle w:val="Heading1Char"/>
               <w:b w:val="0"/>
+              <w:color w:val="C00000"/>
             </w:rPr>
           </w:pPr>
           <w:r>
             <w:rPr>
               <w:rStyle w:val="Heading1Char"/>
               <w:b w:val="0"/>
+              <w:color w:val="C00000"/>
             </w:rPr>
             <w:t>Table of Contents</w:t>
           </w:r>
@@ -3245,122 +3248,122 @@
       <w:r>
         <w:br w:type="page"/>
       </w:r>
+    </w:p>
+    <w:p>
+      <w:pPr>
+        <w:pStyle w:val="Heading1"/>
+      </w:pPr>
+      <w:r>
+        <w:lastRenderedPageBreak/>
+        <w:t>Project Statement</w:t>
+      </w:r>
+    </w:p>
+    <w:p>
+      <w:r>
+        <w:t xml:space="preserve">In this document, we will </w:t>
+      </w:r>
+      <w:r>
+        <w:t>provide the current situation, the client’s proposed solution and goals, the project goals, the project approach, the constraints and risks, the phasing, the assumptions, the management approach, and the reference material in the appendices.</w:t>
+      </w:r>
+    </w:p>
+    <w:p>
+      <w:pPr>
+        <w:pStyle w:val="Heading2"/>
+      </w:pPr>
+      <w:r>
+        <w:t>The Client</w:t>
+      </w:r>
+    </w:p>
+    <w:p>
+      <w:r>
+        <w:t>Event</w:t>
+      </w:r>
+      <w:r>
+        <w:t>s</w:t>
+      </w:r>
+      <w:r>
+        <w:t xml:space="preserve"> International</w:t>
+      </w:r>
+      <w:r>
+        <w:t>, a commercial company</w:t>
+      </w:r>
+      <w:r>
+        <w:t xml:space="preserve"> who specializes in organizing events,</w:t>
+      </w:r>
+      <w:r>
+        <w:t xml:space="preserve"> is organizing an event</w:t>
+      </w:r>
+      <w:r>
+        <w:t xml:space="preserve"> to make profit</w:t>
+      </w:r>
+      <w:r>
+        <w:t xml:space="preserve">. </w:t>
+      </w:r>
+      <w:r>
+        <w:t xml:space="preserve">Their representative for this project is </w:t>
+      </w:r>
+      <w:r>
+        <w:t>Andr</w:t>
+      </w:r>
+      <w:r>
+        <w:t>é</w:t>
+      </w:r>
+      <w:r>
+        <w:t xml:space="preserve"> A. Postma. </w:t>
+      </w:r>
+      <w:r>
+        <w:t>They requested</w:t>
+      </w:r>
+      <w:r>
+        <w:t xml:space="preserve"> the assistance of a group of 4 individuals from the Fontys Hogeschool ICT</w:t>
+      </w:r>
+      <w:r>
+        <w:t xml:space="preserve"> section to </w:t>
+      </w:r>
+      <w:r>
+        <w:t>handle the software aspect of the event.</w:t>
+      </w:r>
+    </w:p>
+    <w:p>
+      <w:pPr>
+        <w:pStyle w:val="Heading2"/>
+      </w:pPr>
+      <w:r>
+        <w:t>The Team</w:t>
+      </w:r>
+    </w:p>
+    <w:p>
+      <w:r>
+        <w:t>The project leader of the group is Ms. Talia Santos</w:t>
+      </w:r>
+      <w:r>
+        <w:t>. Her team consists of</w:t>
+      </w:r>
+      <w:r>
+        <w:t>: Chanelle Hart, Dholon Akter, and Thanh Ho</w:t>
+      </w:r>
+      <w:r>
+        <w:t>à</w:t>
+      </w:r>
+      <w:r>
+        <w:t>ng.</w:t>
+      </w:r>
+      <w:r>
+        <w:t xml:space="preserve"> They have </w:t>
+      </w:r>
+      <w:r>
+        <w:t>enough experience to make a software solution for Event International.</w:t>
+      </w:r>
+    </w:p>
+    <w:p>
+      <w:pPr>
+        <w:pStyle w:val="Heading2"/>
+      </w:pPr>
+      <w:r>
+        <w:t>Current Situation</w:t>
+      </w:r>
       <w:bookmarkStart w:id="0" w:name="_GoBack"/>
       <w:bookmarkEnd w:id="0"/>
-    </w:p>
-    <w:p>
-      <w:pPr>
-        <w:pStyle w:val="Heading1"/>
-      </w:pPr>
-      <w:r>
-        <w:lastRenderedPageBreak/>
-        <w:t>Project Statement</w:t>
-      </w:r>
-    </w:p>
-    <w:p>
-      <w:r>
-        <w:t xml:space="preserve">In this document, we will </w:t>
-      </w:r>
-      <w:r>
-        <w:t>provide the current situation, the client’s proposed solution and goals, the project goals, the project approach, the constraints and risks, the phasing, the assumptions, the management approach, and the reference material in the appendices.</w:t>
-      </w:r>
-    </w:p>
-    <w:p>
-      <w:pPr>
-        <w:pStyle w:val="Heading2"/>
-      </w:pPr>
-      <w:r>
-        <w:t>The Client</w:t>
-      </w:r>
-    </w:p>
-    <w:p>
-      <w:r>
-        <w:t>Event</w:t>
-      </w:r>
-      <w:r>
-        <w:t>s</w:t>
-      </w:r>
-      <w:r>
-        <w:t xml:space="preserve"> International</w:t>
-      </w:r>
-      <w:r>
-        <w:t>, a commercial company</w:t>
-      </w:r>
-      <w:r>
-        <w:t xml:space="preserve"> who specializes in organizing events,</w:t>
-      </w:r>
-      <w:r>
-        <w:t xml:space="preserve"> is organizing an event</w:t>
-      </w:r>
-      <w:r>
-        <w:t xml:space="preserve"> to make profit</w:t>
-      </w:r>
-      <w:r>
-        <w:t xml:space="preserve">. </w:t>
-      </w:r>
-      <w:r>
-        <w:t xml:space="preserve">Their representative for this project is </w:t>
-      </w:r>
-      <w:r>
-        <w:t>Andr</w:t>
-      </w:r>
-      <w:r>
-        <w:t>é</w:t>
-      </w:r>
-      <w:r>
-        <w:t xml:space="preserve"> A. Postma. </w:t>
-      </w:r>
-      <w:r>
-        <w:t>They requested</w:t>
-      </w:r>
-      <w:r>
-        <w:t xml:space="preserve"> the assistance of a group of 4 individuals from the Fontys Hogeschool ICT</w:t>
-      </w:r>
-      <w:r>
-        <w:t xml:space="preserve"> section to </w:t>
-      </w:r>
-      <w:r>
-        <w:t>handle the software aspect of the event.</w:t>
-      </w:r>
-    </w:p>
-    <w:p>
-      <w:pPr>
-        <w:pStyle w:val="Heading2"/>
-      </w:pPr>
-      <w:r>
-        <w:t>The Team</w:t>
-      </w:r>
-    </w:p>
-    <w:p>
-      <w:r>
-        <w:t>The project leader of the group is Ms. Talia Santos</w:t>
-      </w:r>
-      <w:r>
-        <w:t>. Her team consists of</w:t>
-      </w:r>
-      <w:r>
-        <w:t>: Chanelle Hart, Dholon Akter, and Thanh Ho</w:t>
-      </w:r>
-      <w:r>
-        <w:t>à</w:t>
-      </w:r>
-      <w:r>
-        <w:t>ng.</w:t>
-      </w:r>
-      <w:r>
-        <w:t xml:space="preserve"> They have </w:t>
-      </w:r>
-      <w:r>
-        <w:t>enough experience to make a software solution for Event International.</w:t>
-      </w:r>
-    </w:p>
-    <w:p>
-      <w:pPr>
-        <w:pStyle w:val="Heading2"/>
-      </w:pPr>
-      <w:r>
-        <w:t>Current Situation</w:t>
-      </w:r>
     </w:p>
     <w:p>
       <w:r>
@@ -3937,7 +3940,6 @@
           <w:ilvl w:val="0"/>
           <w:numId w:val="4"/>
         </w:numPr>
-        <w:ind w:left="360"/>
       </w:pPr>
       <w:r>
         <w:t>Project</w:t>
@@ -3973,7 +3975,6 @@
           <w:ilvl w:val="0"/>
           <w:numId w:val="4"/>
         </w:numPr>
-        <w:ind w:left="360"/>
       </w:pPr>
       <w:r>
         <w:t>Time Constraint</w:t>
@@ -3997,7 +3998,6 @@
           <w:ilvl w:val="0"/>
           <w:numId w:val="4"/>
         </w:numPr>
-        <w:ind w:left="360"/>
       </w:pPr>
       <w:r>
         <w:t>Application Constraint</w:t>
@@ -4060,7 +4060,6 @@
           <w:ilvl w:val="0"/>
           <w:numId w:val="4"/>
         </w:numPr>
-        <w:ind w:left="360"/>
       </w:pPr>
       <w:r>
         <w:t>Website Constraint</w:t>
@@ -4078,7 +4077,6 @@
           <w:ilvl w:val="0"/>
           <w:numId w:val="4"/>
         </w:numPr>
-        <w:ind w:left="360"/>
       </w:pPr>
       <w:r>
         <w:t>Knowledge Constraint</w:t>
@@ -7444,7 +7442,7 @@
           <w:rPr>
             <w:noProof/>
           </w:rPr>
-          <w:t>2</w:t>
+          <w:t>13</w:t>
         </w:r>
         <w:r>
           <w:rPr>
@@ -10943,7 +10941,7 @@
     <w:link w:val="Heading1Char"/>
     <w:uiPriority w:val="9"/>
     <w:qFormat/>
-    <w:rsid w:val="00D105B2"/>
+    <w:rsid w:val="005A65E0"/>
     <w:pPr>
       <w:keepNext/>
       <w:keepLines/>
@@ -10952,7 +10950,7 @@
     </w:pPr>
     <w:rPr>
       <w:rFonts w:eastAsiaTheme="majorEastAsia"/>
-      <w:color w:val="2F5496" w:themeColor="accent1" w:themeShade="BF"/>
+      <w:color w:val="FF0000"/>
       <w:sz w:val="32"/>
       <w:szCs w:val="32"/>
     </w:rPr>
@@ -10965,7 +10963,7 @@
     <w:uiPriority w:val="9"/>
     <w:unhideWhenUsed/>
     <w:qFormat/>
-    <w:rsid w:val="00D105B2"/>
+    <w:rsid w:val="005A65E0"/>
     <w:pPr>
       <w:keepNext/>
       <w:keepLines/>
@@ -10974,7 +10972,7 @@
     </w:pPr>
     <w:rPr>
       <w:rFonts w:eastAsiaTheme="majorEastAsia"/>
-      <w:color w:val="2F5496" w:themeColor="accent1" w:themeShade="BF"/>
+      <w:color w:val="990000"/>
       <w:sz w:val="28"/>
       <w:szCs w:val="28"/>
     </w:rPr>
@@ -10987,7 +10985,7 @@
     <w:uiPriority w:val="9"/>
     <w:unhideWhenUsed/>
     <w:qFormat/>
-    <w:rsid w:val="00D105B2"/>
+    <w:rsid w:val="00E93C26"/>
     <w:pPr>
       <w:keepNext/>
       <w:keepLines/>
@@ -10996,7 +10994,7 @@
     </w:pPr>
     <w:rPr>
       <w:rFonts w:eastAsiaTheme="majorEastAsia"/>
-      <w:color w:val="1F3763" w:themeColor="accent1" w:themeShade="7F"/>
+      <w:color w:val="990000"/>
     </w:rPr>
   </w:style>
   <w:style w:type="character" w:default="1" w:styleId="DefaultParagraphFont">
@@ -11048,10 +11046,10 @@
     <w:basedOn w:val="DefaultParagraphFont"/>
     <w:link w:val="Heading1"/>
     <w:uiPriority w:val="9"/>
-    <w:rsid w:val="00D105B2"/>
+    <w:rsid w:val="005A65E0"/>
     <w:rPr>
       <w:rFonts w:ascii="Times New Roman" w:eastAsiaTheme="majorEastAsia" w:hAnsi="Times New Roman" w:cs="Times New Roman"/>
-      <w:color w:val="2F5496" w:themeColor="accent1" w:themeShade="BF"/>
+      <w:color w:val="FF0000"/>
       <w:sz w:val="32"/>
       <w:szCs w:val="32"/>
     </w:rPr>
@@ -11061,10 +11059,10 @@
     <w:basedOn w:val="DefaultParagraphFont"/>
     <w:link w:val="Heading2"/>
     <w:uiPriority w:val="9"/>
-    <w:rsid w:val="00D105B2"/>
+    <w:rsid w:val="005A65E0"/>
     <w:rPr>
       <w:rFonts w:ascii="Times New Roman" w:eastAsiaTheme="majorEastAsia" w:hAnsi="Times New Roman" w:cs="Times New Roman"/>
-      <w:color w:val="2F5496" w:themeColor="accent1" w:themeShade="BF"/>
+      <w:color w:val="990000"/>
       <w:sz w:val="28"/>
       <w:szCs w:val="28"/>
     </w:rPr>
@@ -11074,10 +11072,10 @@
     <w:basedOn w:val="DefaultParagraphFont"/>
     <w:link w:val="Heading3"/>
     <w:uiPriority w:val="9"/>
-    <w:rsid w:val="00D105B2"/>
+    <w:rsid w:val="00E93C26"/>
     <w:rPr>
       <w:rFonts w:ascii="Times New Roman" w:eastAsiaTheme="majorEastAsia" w:hAnsi="Times New Roman" w:cs="Times New Roman"/>
-      <w:color w:val="1F3763" w:themeColor="accent1" w:themeShade="7F"/>
+      <w:color w:val="990000"/>
       <w:sz w:val="24"/>
       <w:szCs w:val="24"/>
     </w:rPr>

</xml_diff>

<commit_message>
modified project plan a bit more
</commit_message>
<xml_diff>
--- a/ProjectPlanV1.1.docx
+++ b/ProjectPlanV1.1.docx
@@ -2173,193 +2173,191 @@
       <w:r>
         <w:br w:type="page"/>
       </w:r>
-      <w:bookmarkStart w:id="0" w:name="_GoBack"/>
-      <w:bookmarkEnd w:id="0"/>
     </w:p>
     <w:p>
       <w:pPr>
         <w:pStyle w:val="Heading1"/>
       </w:pPr>
-      <w:bookmarkStart w:id="1" w:name="_Toc507493915"/>
+      <w:bookmarkStart w:id="0" w:name="_Toc507493915"/>
       <w:r>
         <w:lastRenderedPageBreak/>
         <w:t>Project Statement</w:t>
       </w:r>
+      <w:bookmarkEnd w:id="0"/>
+    </w:p>
+    <w:p>
+      <w:r>
+        <w:t>In this document, we will provide the current situation, the client’s proposed solution and goals, the project goals, the project approach, the constraints and risks, the phasing, the assumptions, the management approach, and the reference material in the appendices.</w:t>
+      </w:r>
+    </w:p>
+    <w:p>
+      <w:pPr>
+        <w:pStyle w:val="Heading2"/>
+      </w:pPr>
+      <w:bookmarkStart w:id="1" w:name="_Toc507493916"/>
+      <w:r>
+        <w:t>The Client</w:t>
+      </w:r>
       <w:bookmarkEnd w:id="1"/>
     </w:p>
     <w:p>
       <w:r>
-        <w:t>In this document, we will provide the current situation, the client’s proposed solution and goals, the project goals, the project approach, the constraints and risks, the phasing, the assumptions, the management approach, and the reference material in the appendices.</w:t>
+        <w:t>Event</w:t>
+      </w:r>
+      <w:r>
+        <w:t>s</w:t>
+      </w:r>
+      <w:r>
+        <w:t xml:space="preserve"> International</w:t>
+      </w:r>
+      <w:r>
+        <w:t>, a commercial company</w:t>
+      </w:r>
+      <w:r>
+        <w:t xml:space="preserve"> who specializes in organizing events,</w:t>
+      </w:r>
+      <w:r>
+        <w:t xml:space="preserve"> is organizing an event</w:t>
+      </w:r>
+      <w:r>
+        <w:t xml:space="preserve"> to make profit</w:t>
+      </w:r>
+      <w:r>
+        <w:t xml:space="preserve">. </w:t>
+      </w:r>
+      <w:r>
+        <w:t xml:space="preserve">Their representative for this project is </w:t>
+      </w:r>
+      <w:r>
+        <w:t>Andr</w:t>
+      </w:r>
+      <w:r>
+        <w:t>é</w:t>
+      </w:r>
+      <w:r>
+        <w:t xml:space="preserve"> A. Postma. </w:t>
+      </w:r>
+      <w:r>
+        <w:t>They requested</w:t>
+      </w:r>
+      <w:r>
+        <w:t xml:space="preserve"> the assistance of a group of 4 individuals from the Fontys Hogeschool ICT</w:t>
+      </w:r>
+      <w:r>
+        <w:t xml:space="preserve"> section to </w:t>
+      </w:r>
+      <w:r>
+        <w:t>handle the software aspect of the event.</w:t>
       </w:r>
     </w:p>
     <w:p>
       <w:pPr>
         <w:pStyle w:val="Heading2"/>
       </w:pPr>
-      <w:bookmarkStart w:id="2" w:name="_Toc507493916"/>
-      <w:r>
-        <w:t>The Client</w:t>
+      <w:bookmarkStart w:id="2" w:name="_Toc507493917"/>
+      <w:r>
+        <w:t>The Team</w:t>
       </w:r>
       <w:bookmarkEnd w:id="2"/>
     </w:p>
     <w:p>
       <w:r>
-        <w:t>Event</w:t>
-      </w:r>
-      <w:r>
-        <w:t>s</w:t>
-      </w:r>
-      <w:r>
-        <w:t xml:space="preserve"> International</w:t>
-      </w:r>
-      <w:r>
-        <w:t>, a commercial company</w:t>
-      </w:r>
-      <w:r>
-        <w:t xml:space="preserve"> who specializes in organizing events,</w:t>
-      </w:r>
-      <w:r>
-        <w:t xml:space="preserve"> is organizing an event</w:t>
-      </w:r>
-      <w:r>
-        <w:t xml:space="preserve"> to make profit</w:t>
-      </w:r>
-      <w:r>
-        <w:t xml:space="preserve">. </w:t>
-      </w:r>
-      <w:r>
-        <w:t xml:space="preserve">Their representative for this project is </w:t>
-      </w:r>
-      <w:r>
-        <w:t>Andr</w:t>
-      </w:r>
-      <w:r>
-        <w:t>é</w:t>
-      </w:r>
-      <w:r>
-        <w:t xml:space="preserve"> A. Postma. </w:t>
-      </w:r>
-      <w:r>
-        <w:t>They requested</w:t>
-      </w:r>
-      <w:r>
-        <w:t xml:space="preserve"> the assistance of a group of 4 individuals from the Fontys Hogeschool ICT</w:t>
-      </w:r>
-      <w:r>
-        <w:t xml:space="preserve"> section to </w:t>
-      </w:r>
-      <w:r>
-        <w:t>handle the software aspect of the event.</w:t>
+        <w:t>The project leader of the group is Ms. Talia Santos</w:t>
+      </w:r>
+      <w:r>
+        <w:t>. Her team consists of</w:t>
+      </w:r>
+      <w:r>
+        <w:t>: Chanelle Hart, Dholon Akter, and Thanh Ho</w:t>
+      </w:r>
+      <w:r>
+        <w:t>àng.</w:t>
+      </w:r>
+      <w:r>
+        <w:t xml:space="preserve"> They have </w:t>
+      </w:r>
+      <w:r>
+        <w:t>enough experience to make a software solution for Event International.</w:t>
       </w:r>
     </w:p>
     <w:p>
       <w:pPr>
         <w:pStyle w:val="Heading2"/>
       </w:pPr>
-      <w:bookmarkStart w:id="3" w:name="_Toc507493917"/>
-      <w:r>
-        <w:t>The Team</w:t>
+      <w:bookmarkStart w:id="3" w:name="_Toc507493918"/>
+      <w:r>
+        <w:t>Current Situation</w:t>
       </w:r>
       <w:bookmarkEnd w:id="3"/>
     </w:p>
     <w:p>
       <w:r>
-        <w:t>The project leader of the group is Ms. Talia Santos</w:t>
-      </w:r>
-      <w:r>
-        <w:t>. Her team consists of</w:t>
-      </w:r>
-      <w:r>
-        <w:t>: Chanelle Hart, Dholon Akter, and Thanh Ho</w:t>
-      </w:r>
-      <w:r>
-        <w:t>àng.</w:t>
-      </w:r>
-      <w:r>
-        <w:t xml:space="preserve"> They have </w:t>
-      </w:r>
-      <w:r>
-        <w:t>enough experience to make a software solution for Event International.</w:t>
+        <w:t>The event takes place on a big terrain with enough space for visitors, stages, tents, and other sections.</w:t>
+      </w:r>
+      <w:r>
+        <w:t xml:space="preserve"> Part of the terrain is reserved for the camping grounds, where visitors may stay for the night (Appendix A).</w:t>
+      </w:r>
+      <w:r>
+        <w:t xml:space="preserve"> </w:t>
+      </w:r>
+    </w:p>
+    <w:p>
+      <w:r>
+        <w:t xml:space="preserve">For profits, the funds will originate from visitors purchasing tickets to enter the event, buying food, drinks, or souvenirs, and loaning products, such as the costume booth, flashlights, cameras, etc. </w:t>
+      </w:r>
+    </w:p>
+    <w:p>
+      <w:r>
+        <w:t xml:space="preserve">Visitors will place the funds on their account in order to pay, and can rent a camping spot. </w:t>
+      </w:r>
+      <w:r>
+        <w:t>Banks will place ATM machines on the terrain which allows visitors to deposit money on their account. These machines provide log files (Appendix B).</w:t>
+      </w:r>
+    </w:p>
+    <w:p>
+      <w:r>
+        <w:t>Because the events has started to attract more visitors, it has become impossible to manage them without a proper software solution. Thus, the</w:t>
+      </w:r>
+      <w:r>
+        <w:t xml:space="preserve"> client requests for a software solution for the event</w:t>
+      </w:r>
+      <w:r>
+        <w:t>, and has given their suggestions</w:t>
+      </w:r>
+      <w:r>
+        <w:t xml:space="preserve"> (Appendix C). </w:t>
+      </w:r>
+    </w:p>
+    <w:p>
+      <w:pPr>
+        <w:pStyle w:val="Heading3"/>
+      </w:pPr>
+      <w:bookmarkStart w:id="4" w:name="_Toc507493919"/>
+      <w:r>
+        <w:t>Additions</w:t>
+      </w:r>
+      <w:r>
+        <w:t>:</w:t>
+      </w:r>
+      <w:bookmarkEnd w:id="4"/>
+    </w:p>
+    <w:p>
+      <w:r>
+        <w:t xml:space="preserve">The event will be a LARP event (Appendix D). </w:t>
       </w:r>
     </w:p>
     <w:p>
       <w:pPr>
         <w:pStyle w:val="Heading2"/>
       </w:pPr>
-      <w:bookmarkStart w:id="4" w:name="_Toc507493918"/>
-      <w:r>
-        <w:t>Current Situation</w:t>
-      </w:r>
-      <w:bookmarkEnd w:id="4"/>
-    </w:p>
-    <w:p>
-      <w:r>
-        <w:t>The event takes place on a big terrain with enough space for visitors, stages, tents, and other sections.</w:t>
-      </w:r>
-      <w:r>
-        <w:t xml:space="preserve"> Part of the terrain is reserved for the camping grounds, where visitors may stay for the night (Appendix A).</w:t>
-      </w:r>
-      <w:r>
-        <w:t xml:space="preserve"> </w:t>
-      </w:r>
-    </w:p>
-    <w:p>
-      <w:r>
-        <w:t xml:space="preserve">For profits, the funds will originate from visitors purchasing tickets to enter the event, buying food, drinks, or souvenirs, and loaning products, such as the costume booth, flashlights, cameras, etc. </w:t>
-      </w:r>
-    </w:p>
-    <w:p>
-      <w:r>
-        <w:t xml:space="preserve">Visitors will place the funds on their account in order to pay, and can rent a camping spot. </w:t>
-      </w:r>
-      <w:r>
-        <w:t>Banks will place ATM machines on the terrain which allows visitors to deposit money on their account. These machines provide log files (Appendix B).</w:t>
-      </w:r>
-    </w:p>
-    <w:p>
-      <w:r>
-        <w:t>Because the events has started to attract more visitors, it has become impossible to manage them without a proper software solution. Thus, the</w:t>
-      </w:r>
-      <w:r>
-        <w:t xml:space="preserve"> client requests for a software solution for the event</w:t>
-      </w:r>
-      <w:r>
-        <w:t>, and has given their suggestions</w:t>
-      </w:r>
-      <w:r>
-        <w:t xml:space="preserve"> (Appendix C). </w:t>
-      </w:r>
-    </w:p>
-    <w:p>
-      <w:pPr>
-        <w:pStyle w:val="Heading3"/>
-      </w:pPr>
-      <w:bookmarkStart w:id="5" w:name="_Toc507493919"/>
-      <w:r>
-        <w:t>Additions</w:t>
-      </w:r>
-      <w:r>
-        <w:t>:</w:t>
+      <w:bookmarkStart w:id="5" w:name="_Toc507493920"/>
+      <w:r>
+        <w:t>Project Goal</w:t>
       </w:r>
       <w:bookmarkEnd w:id="5"/>
     </w:p>
     <w:p>
       <w:r>
-        <w:t xml:space="preserve">The event will be a LARP event (Appendix D). </w:t>
-      </w:r>
-    </w:p>
-    <w:p>
-      <w:pPr>
-        <w:pStyle w:val="Heading2"/>
-      </w:pPr>
-      <w:bookmarkStart w:id="6" w:name="_Toc507493920"/>
-      <w:r>
-        <w:t>Project Goal</w:t>
-      </w:r>
-      <w:bookmarkEnd w:id="6"/>
-    </w:p>
-    <w:p>
-      <w:r>
         <w:t xml:space="preserve">The goal of this project is to </w:t>
       </w:r>
       <w:r>
@@ -2375,7 +2373,7 @@
       <w:pPr>
         <w:pStyle w:val="Heading1"/>
       </w:pPr>
-      <w:bookmarkStart w:id="7" w:name="_Toc507493921"/>
+      <w:bookmarkStart w:id="6" w:name="_Toc507493921"/>
       <w:r>
         <w:lastRenderedPageBreak/>
         <w:t xml:space="preserve">Project </w:t>
@@ -2383,17 +2381,17 @@
       <w:r>
         <w:t>Objectives</w:t>
       </w:r>
+      <w:bookmarkEnd w:id="6"/>
+    </w:p>
+    <w:p>
+      <w:pPr>
+        <w:pStyle w:val="Heading2"/>
+      </w:pPr>
+      <w:bookmarkStart w:id="7" w:name="_Toc507493922"/>
+      <w:r>
+        <w:t>Deliverables</w:t>
+      </w:r>
       <w:bookmarkEnd w:id="7"/>
-    </w:p>
-    <w:p>
-      <w:pPr>
-        <w:pStyle w:val="Heading2"/>
-      </w:pPr>
-      <w:bookmarkStart w:id="8" w:name="_Toc507493922"/>
-      <w:r>
-        <w:t>Deliverables</w:t>
-      </w:r>
-      <w:bookmarkEnd w:id="8"/>
     </w:p>
     <w:p>
       <w:pPr>
@@ -2594,11 +2592,11 @@
       <w:pPr>
         <w:pStyle w:val="Heading2"/>
       </w:pPr>
-      <w:bookmarkStart w:id="9" w:name="_Toc507493923"/>
+      <w:bookmarkStart w:id="8" w:name="_Toc507493923"/>
       <w:r>
         <w:t>Non-Deliverables</w:t>
       </w:r>
-      <w:bookmarkEnd w:id="9"/>
+      <w:bookmarkEnd w:id="8"/>
     </w:p>
     <w:p>
       <w:pPr>
@@ -2643,11 +2641,11 @@
       <w:pPr>
         <w:pStyle w:val="Heading2"/>
       </w:pPr>
-      <w:bookmarkStart w:id="10" w:name="_Toc507493924"/>
+      <w:bookmarkStart w:id="9" w:name="_Toc507493924"/>
       <w:r>
         <w:t>Functional Requirements</w:t>
       </w:r>
-      <w:bookmarkEnd w:id="10"/>
+      <w:bookmarkEnd w:id="9"/>
     </w:p>
     <w:p>
       <w:pPr>
@@ -2803,11 +2801,11 @@
       <w:pPr>
         <w:pStyle w:val="Heading2"/>
       </w:pPr>
-      <w:bookmarkStart w:id="11" w:name="_Toc507493925"/>
+      <w:bookmarkStart w:id="10" w:name="_Toc507493925"/>
       <w:r>
         <w:t>Non-Functional Requirements</w:t>
       </w:r>
-      <w:bookmarkEnd w:id="11"/>
+      <w:bookmarkEnd w:id="10"/>
     </w:p>
     <w:p>
       <w:pPr>
@@ -2869,12 +2867,12 @@
       <w:pPr>
         <w:pStyle w:val="Heading1"/>
       </w:pPr>
-      <w:bookmarkStart w:id="12" w:name="_Toc507493926"/>
+      <w:bookmarkStart w:id="11" w:name="_Toc507493926"/>
       <w:r>
         <w:lastRenderedPageBreak/>
         <w:t>Project Constraints</w:t>
       </w:r>
-      <w:bookmarkEnd w:id="12"/>
+      <w:bookmarkEnd w:id="11"/>
     </w:p>
     <w:p>
       <w:pPr>
@@ -2883,15 +2881,16 @@
           <w:ilvl w:val="0"/>
           <w:numId w:val="4"/>
         </w:numPr>
-      </w:pPr>
-      <w:bookmarkStart w:id="13" w:name="_Toc507493927"/>
+        <w:ind w:left="360"/>
+      </w:pPr>
+      <w:bookmarkStart w:id="12" w:name="_Toc507493927"/>
       <w:r>
         <w:t>Project</w:t>
       </w:r>
       <w:r>
         <w:t xml:space="preserve"> Funding</w:t>
       </w:r>
-      <w:bookmarkEnd w:id="13"/>
+      <w:bookmarkEnd w:id="12"/>
     </w:p>
     <w:p>
       <w:r>
@@ -2920,12 +2919,13 @@
           <w:ilvl w:val="0"/>
           <w:numId w:val="4"/>
         </w:numPr>
-      </w:pPr>
-      <w:bookmarkStart w:id="14" w:name="_Toc507493928"/>
+        <w:ind w:left="360"/>
+      </w:pPr>
+      <w:bookmarkStart w:id="13" w:name="_Toc507493928"/>
       <w:r>
         <w:t>Time Constraint</w:t>
       </w:r>
-      <w:bookmarkEnd w:id="14"/>
+      <w:bookmarkEnd w:id="13"/>
     </w:p>
     <w:p>
       <w:r>
@@ -2945,61 +2945,17 @@
           <w:ilvl w:val="0"/>
           <w:numId w:val="4"/>
         </w:numPr>
-      </w:pPr>
-      <w:bookmarkStart w:id="15" w:name="_Toc507493929"/>
+        <w:ind w:left="360"/>
+      </w:pPr>
+      <w:bookmarkStart w:id="14" w:name="_Toc507493929"/>
       <w:r>
         <w:t>Application Constraint</w:t>
       </w:r>
-      <w:bookmarkEnd w:id="15"/>
-    </w:p>
-    <w:p>
-      <w:r>
-        <w:t>The application</w:t>
-      </w:r>
-      <w:r>
-        <w:t>s</w:t>
-      </w:r>
-      <w:r>
-        <w:t xml:space="preserve"> will be created for </w:t>
-      </w:r>
-      <w:r>
-        <w:t>Linux</w:t>
-      </w:r>
-      <w:r>
-        <w:t xml:space="preserve"> devices</w:t>
-      </w:r>
-      <w:r>
-        <w:t xml:space="preserve"> (Android included)</w:t>
-      </w:r>
-      <w:r>
-        <w:t>.</w:t>
-      </w:r>
-      <w:r>
-        <w:t xml:space="preserve"> Windows devices will have</w:t>
-      </w:r>
-      <w:r>
-        <w:t xml:space="preserve"> </w:t>
-      </w:r>
-      <w:r>
-        <w:t xml:space="preserve">a </w:t>
-      </w:r>
-      <w:r>
-        <w:t xml:space="preserve">Linux compatible </w:t>
-      </w:r>
-      <w:r>
-        <w:t xml:space="preserve">program </w:t>
-      </w:r>
-      <w:r>
-        <w:t xml:space="preserve">installed on it in order </w:t>
-      </w:r>
-      <w:r>
-        <w:t xml:space="preserve">to use </w:t>
-      </w:r>
-      <w:r>
-        <w:t>the</w:t>
-      </w:r>
-      <w:r>
-        <w:t xml:space="preserve"> applications.</w:t>
+      <w:bookmarkEnd w:id="14"/>
+    </w:p>
+    <w:p>
+      <w:r>
+        <w:t>Applications will be made for Windows devices.</w:t>
       </w:r>
     </w:p>
     <w:p>
@@ -3009,16 +2965,26 @@
           <w:ilvl w:val="0"/>
           <w:numId w:val="4"/>
         </w:numPr>
-      </w:pPr>
-      <w:bookmarkStart w:id="16" w:name="_Toc507493930"/>
+        <w:ind w:left="360"/>
+      </w:pPr>
+      <w:bookmarkStart w:id="15" w:name="_Toc507493930"/>
       <w:r>
         <w:t>Website Constraint</w:t>
       </w:r>
-      <w:bookmarkEnd w:id="16"/>
-    </w:p>
-    <w:p>
-      <w:r>
-        <w:t>May not be supported on some browsers.</w:t>
+      <w:bookmarkEnd w:id="15"/>
+    </w:p>
+    <w:p>
+      <w:r>
+        <w:t xml:space="preserve">Website will be created for Google Chrome, </w:t>
+      </w:r>
+      <w:r>
+        <w:t>Microsoft Edge, and</w:t>
+      </w:r>
+      <w:r>
+        <w:t xml:space="preserve"> </w:t>
+      </w:r>
+      <w:r>
+        <w:t>Safari.</w:t>
       </w:r>
     </w:p>
     <w:p>
@@ -3028,36 +2994,37 @@
           <w:ilvl w:val="0"/>
           <w:numId w:val="4"/>
         </w:numPr>
-      </w:pPr>
-      <w:bookmarkStart w:id="17" w:name="_Toc507493931"/>
+        <w:ind w:left="360"/>
+      </w:pPr>
+      <w:bookmarkStart w:id="16" w:name="_Toc507493931"/>
       <w:r>
         <w:t>Knowledge Constraint</w:t>
       </w:r>
+      <w:bookmarkEnd w:id="16"/>
+    </w:p>
+    <w:p>
+      <w:r>
+        <w:t xml:space="preserve">The </w:t>
+      </w:r>
+      <w:r>
+        <w:t xml:space="preserve">software solution may require more knowledge than what was </w:t>
+      </w:r>
+      <w:r>
+        <w:t>taught</w:t>
+      </w:r>
+      <w:r>
+        <w:t xml:space="preserve"> during the first year at Fontys.</w:t>
+      </w:r>
+    </w:p>
+    <w:p>
+      <w:pPr>
+        <w:pStyle w:val="Heading3"/>
+      </w:pPr>
+      <w:bookmarkStart w:id="17" w:name="_Toc507493932"/>
+      <w:r>
+        <w:t>Critical Project Barriers</w:t>
+      </w:r>
       <w:bookmarkEnd w:id="17"/>
-    </w:p>
-    <w:p>
-      <w:r>
-        <w:t xml:space="preserve">The </w:t>
-      </w:r>
-      <w:r>
-        <w:t xml:space="preserve">software solution may require more knowledge than what was </w:t>
-      </w:r>
-      <w:r>
-        <w:t>taught</w:t>
-      </w:r>
-      <w:r>
-        <w:t xml:space="preserve"> during the first year at Fontys.</w:t>
-      </w:r>
-    </w:p>
-    <w:p>
-      <w:pPr>
-        <w:pStyle w:val="Heading3"/>
-      </w:pPr>
-      <w:bookmarkStart w:id="18" w:name="_Toc507493932"/>
-      <w:r>
-        <w:t>Critical Project Barriers</w:t>
-      </w:r>
-      <w:bookmarkEnd w:id="18"/>
     </w:p>
     <w:p>
       <w:r>
@@ -3118,12 +3085,12 @@
       <w:pPr>
         <w:pStyle w:val="Heading1"/>
       </w:pPr>
-      <w:bookmarkStart w:id="19" w:name="_Toc507493933"/>
+      <w:bookmarkStart w:id="18" w:name="_Toc507493933"/>
       <w:r>
         <w:lastRenderedPageBreak/>
         <w:t>Project Risks</w:t>
       </w:r>
-      <w:bookmarkEnd w:id="19"/>
+      <w:bookmarkEnd w:id="18"/>
     </w:p>
     <w:p>
       <w:pPr>
@@ -3133,7 +3100,7 @@
           <w:numId w:val="6"/>
         </w:numPr>
       </w:pPr>
-      <w:bookmarkStart w:id="20" w:name="_Toc507493934"/>
+      <w:bookmarkStart w:id="19" w:name="_Toc507493934"/>
       <w:r>
         <w:t>The co</w:t>
       </w:r>
@@ -3161,7 +3128,7 @@
       <w:r>
         <w:t>s</w:t>
       </w:r>
-      <w:bookmarkEnd w:id="20"/>
+      <w:bookmarkEnd w:id="19"/>
     </w:p>
     <w:p>
       <w:r>
@@ -3218,14 +3185,14 @@
           <w:numId w:val="6"/>
         </w:numPr>
       </w:pPr>
-      <w:bookmarkStart w:id="21" w:name="_Toc507493935"/>
+      <w:bookmarkStart w:id="20" w:name="_Toc507493935"/>
       <w:r>
         <w:t>Someone quits</w:t>
       </w:r>
       <w:r>
         <w:t>; leaves the project group</w:t>
       </w:r>
-      <w:bookmarkEnd w:id="21"/>
+      <w:bookmarkEnd w:id="20"/>
     </w:p>
     <w:p>
       <w:r>
@@ -3261,11 +3228,11 @@
           <w:numId w:val="6"/>
         </w:numPr>
       </w:pPr>
-      <w:bookmarkStart w:id="22" w:name="_Toc507493936"/>
+      <w:bookmarkStart w:id="21" w:name="_Toc507493936"/>
       <w:r>
         <w:t>Miscommunication</w:t>
       </w:r>
-      <w:bookmarkEnd w:id="22"/>
+      <w:bookmarkEnd w:id="21"/>
     </w:p>
     <w:p>
       <w:r>
@@ -3306,11 +3273,11 @@
           <w:numId w:val="6"/>
         </w:numPr>
       </w:pPr>
-      <w:bookmarkStart w:id="23" w:name="_Toc507493937"/>
+      <w:bookmarkStart w:id="22" w:name="_Toc507493937"/>
       <w:r>
         <w:t>Team’s lack of knowledge on the deliverables</w:t>
       </w:r>
-      <w:bookmarkEnd w:id="23"/>
+      <w:bookmarkEnd w:id="22"/>
     </w:p>
     <w:p>
       <w:r>
@@ -3346,11 +3313,11 @@
           <w:numId w:val="6"/>
         </w:numPr>
       </w:pPr>
-      <w:bookmarkStart w:id="24" w:name="_Toc507493938"/>
+      <w:bookmarkStart w:id="23" w:name="_Toc507493938"/>
       <w:r>
         <w:t>Deadlines are not met</w:t>
       </w:r>
-      <w:bookmarkEnd w:id="24"/>
+      <w:bookmarkEnd w:id="23"/>
     </w:p>
     <w:p>
       <w:r>
@@ -3382,11 +3349,11 @@
           <w:numId w:val="6"/>
         </w:numPr>
       </w:pPr>
-      <w:bookmarkStart w:id="25" w:name="_Toc507493939"/>
+      <w:bookmarkStart w:id="24" w:name="_Toc507493939"/>
       <w:r>
         <w:t>Budget estimates unrealistic</w:t>
       </w:r>
-      <w:bookmarkEnd w:id="25"/>
+      <w:bookmarkEnd w:id="24"/>
     </w:p>
     <w:p>
       <w:r>
@@ -3439,12 +3406,12 @@
       <w:pPr>
         <w:pStyle w:val="Heading1"/>
       </w:pPr>
-      <w:bookmarkStart w:id="26" w:name="_Toc507493940"/>
+      <w:bookmarkStart w:id="25" w:name="_Toc507493940"/>
       <w:r>
         <w:lastRenderedPageBreak/>
         <w:t>Project Phasing</w:t>
       </w:r>
-      <w:bookmarkEnd w:id="26"/>
+      <w:bookmarkEnd w:id="25"/>
     </w:p>
     <w:p>
       <w:r>
@@ -3547,11 +3514,11 @@
       <w:pPr>
         <w:pStyle w:val="Heading2"/>
       </w:pPr>
-      <w:bookmarkStart w:id="27" w:name="_Toc507493941"/>
+      <w:bookmarkStart w:id="26" w:name="_Toc507493941"/>
       <w:r>
         <w:t>Phase 1: Initiation</w:t>
       </w:r>
-      <w:bookmarkEnd w:id="27"/>
+      <w:bookmarkEnd w:id="26"/>
     </w:p>
     <w:p>
       <w:pPr>
@@ -3738,14 +3705,14 @@
       <w:pPr>
         <w:pStyle w:val="Heading2"/>
       </w:pPr>
-      <w:bookmarkStart w:id="28" w:name="_Toc507493942"/>
+      <w:bookmarkStart w:id="27" w:name="_Toc507493942"/>
       <w:r>
         <w:t xml:space="preserve">Phase 2: </w:t>
       </w:r>
       <w:r>
         <w:t>Design</w:t>
       </w:r>
-      <w:bookmarkEnd w:id="28"/>
+      <w:bookmarkEnd w:id="27"/>
     </w:p>
     <w:p>
       <w:pPr>
@@ -4001,11 +3968,11 @@
       <w:pPr>
         <w:pStyle w:val="Heading2"/>
       </w:pPr>
-      <w:bookmarkStart w:id="29" w:name="_Toc507493943"/>
+      <w:bookmarkStart w:id="28" w:name="_Toc507493943"/>
       <w:r>
         <w:t>Phase 3: Build</w:t>
       </w:r>
-      <w:bookmarkEnd w:id="29"/>
+      <w:bookmarkEnd w:id="28"/>
     </w:p>
     <w:p>
       <w:pPr>
@@ -4154,11 +4121,11 @@
       <w:pPr>
         <w:pStyle w:val="Heading2"/>
       </w:pPr>
-      <w:bookmarkStart w:id="30" w:name="_Toc507493944"/>
+      <w:bookmarkStart w:id="29" w:name="_Toc507493944"/>
       <w:r>
         <w:t>Phase 4: Test</w:t>
       </w:r>
-      <w:bookmarkEnd w:id="30"/>
+      <w:bookmarkEnd w:id="29"/>
     </w:p>
     <w:p>
       <w:pPr>
@@ -4329,11 +4296,11 @@
       <w:pPr>
         <w:pStyle w:val="Heading2"/>
       </w:pPr>
-      <w:bookmarkStart w:id="31" w:name="_Toc507493945"/>
+      <w:bookmarkStart w:id="30" w:name="_Toc507493945"/>
       <w:r>
         <w:t>Phase 5: Deploy</w:t>
       </w:r>
-      <w:bookmarkEnd w:id="31"/>
+      <w:bookmarkEnd w:id="30"/>
     </w:p>
     <w:p>
       <w:pPr>
@@ -4577,30 +4544,30 @@
       <w:pPr>
         <w:pStyle w:val="Heading1"/>
       </w:pPr>
-      <w:bookmarkStart w:id="32" w:name="_Toc507493946"/>
+      <w:bookmarkStart w:id="31" w:name="_Toc507493946"/>
       <w:r>
         <w:lastRenderedPageBreak/>
         <w:t>Project Management Approach</w:t>
       </w:r>
+      <w:bookmarkEnd w:id="31"/>
+    </w:p>
+    <w:p>
+      <w:pPr>
+        <w:pStyle w:val="Heading2"/>
+      </w:pPr>
+    </w:p>
+    <w:p>
+      <w:pPr>
+        <w:pStyle w:val="Heading2"/>
+      </w:pPr>
+      <w:bookmarkStart w:id="32" w:name="_Toc507493947"/>
+      <w:r>
+        <w:t>Roles</w:t>
+      </w:r>
+      <w:r>
+        <w:t xml:space="preserve"> and Responsibilities</w:t>
+      </w:r>
       <w:bookmarkEnd w:id="32"/>
-    </w:p>
-    <w:p>
-      <w:pPr>
-        <w:pStyle w:val="Heading2"/>
-      </w:pPr>
-    </w:p>
-    <w:p>
-      <w:pPr>
-        <w:pStyle w:val="Heading2"/>
-      </w:pPr>
-      <w:bookmarkStart w:id="33" w:name="_Toc507493947"/>
-      <w:r>
-        <w:t>Roles</w:t>
-      </w:r>
-      <w:r>
-        <w:t xml:space="preserve"> and Responsibilities</w:t>
-      </w:r>
-      <w:bookmarkEnd w:id="33"/>
     </w:p>
     <w:tbl>
       <w:tblPr>
@@ -5185,16 +5152,30 @@
       <w:pPr>
         <w:pStyle w:val="Heading2"/>
       </w:pPr>
-      <w:bookmarkStart w:id="34" w:name="_Toc507493948"/>
+      <w:bookmarkStart w:id="33" w:name="_Toc507493948"/>
       <w:r>
         <w:lastRenderedPageBreak/>
         <w:t>Meeting Schedules</w:t>
       </w:r>
-      <w:bookmarkEnd w:id="34"/>
-    </w:p>
-    <w:p>
-      <w:r>
-        <w:t>Meetings will take place weekly for the first 3 weeks, and then bi-weekly. Agendas will be distributed 24 hours before the meeting, and minutes will be distributed within 24 hours after the meeting took place.</w:t>
+      <w:bookmarkEnd w:id="33"/>
+    </w:p>
+    <w:p>
+      <w:r>
+        <w:t>Meetings will take place weekly for the first 3 weeks, and then bi-weekly</w:t>
+      </w:r>
+      <w:r>
+        <w:t xml:space="preserve"> with everyone involved</w:t>
+      </w:r>
+      <w:r>
+        <w:t>. Agendas will be distributed 24 hours before the meeting, and minutes will be distributed within 24 hours after the meeting took place.</w:t>
+      </w:r>
+    </w:p>
+    <w:p>
+      <w:r>
+        <w:t xml:space="preserve">Meetings that will take place with only the Project Team </w:t>
+      </w:r>
+      <w:r>
+        <w:t>are yet to be decided.</w:t>
       </w:r>
     </w:p>
     <w:tbl>
@@ -5204,15 +5185,15 @@
         <w:tblLook w:val="04A0" w:firstRow="1" w:lastRow="0" w:firstColumn="1" w:lastColumn="0" w:noHBand="0" w:noVBand="1"/>
       </w:tblPr>
       <w:tblGrid>
-        <w:gridCol w:w="980"/>
-        <w:gridCol w:w="2032"/>
+        <w:gridCol w:w="895"/>
+        <w:gridCol w:w="2117"/>
         <w:gridCol w:w="1470"/>
         <w:gridCol w:w="4534"/>
       </w:tblGrid>
       <w:tr>
         <w:tc>
           <w:tcPr>
-            <w:tcW w:w="980" w:type="dxa"/>
+            <w:tcW w:w="895" w:type="dxa"/>
           </w:tcPr>
           <w:p>
             <w:pPr>
@@ -5230,7 +5211,7 @@
         </w:tc>
         <w:tc>
           <w:tcPr>
-            <w:tcW w:w="2032" w:type="dxa"/>
+            <w:tcW w:w="2117" w:type="dxa"/>
           </w:tcPr>
           <w:p>
             <w:pPr>
@@ -5307,21 +5288,21 @@
       <w:tr>
         <w:tc>
           <w:tcPr>
-            <w:tcW w:w="980" w:type="dxa"/>
-          </w:tcPr>
-          <w:p>
-            <w:r>
-              <w:t>2</w:t>
-            </w:r>
-          </w:p>
-        </w:tc>
-        <w:tc>
-          <w:tcPr>
-            <w:tcW w:w="2032" w:type="dxa"/>
-          </w:tcPr>
-          <w:p>
-            <w:r>
-              <w:t>Tue 20</w:t>
+            <w:tcW w:w="895" w:type="dxa"/>
+          </w:tcPr>
+          <w:p>
+            <w:r>
+              <w:t>Free</w:t>
+            </w:r>
+          </w:p>
+        </w:tc>
+        <w:tc>
+          <w:tcPr>
+            <w:tcW w:w="2117" w:type="dxa"/>
+          </w:tcPr>
+          <w:p>
+            <w:r>
+              <w:t>Mon 12</w:t>
             </w:r>
             <w:r>
               <w:rPr>
@@ -5340,7 +5321,7 @@
           </w:tcPr>
           <w:p>
             <w:r>
-              <w:t>Everyone</w:t>
+              <w:t>Team</w:t>
             </w:r>
           </w:p>
         </w:tc>
@@ -5358,9 +5339,55 @@
               <w:ind w:left="346"/>
             </w:pPr>
             <w:r>
-              <w:t>Introduction</w:t>
-            </w:r>
-          </w:p>
+              <w:t>Discuss logo and event idea</w:t>
+            </w:r>
+          </w:p>
+        </w:tc>
+      </w:tr>
+      <w:tr>
+        <w:tc>
+          <w:tcPr>
+            <w:tcW w:w="895" w:type="dxa"/>
+          </w:tcPr>
+          <w:p>
+            <w:r>
+              <w:t>2</w:t>
+            </w:r>
+          </w:p>
+        </w:tc>
+        <w:tc>
+          <w:tcPr>
+            <w:tcW w:w="2117" w:type="dxa"/>
+          </w:tcPr>
+          <w:p>
+            <w:r>
+              <w:t>Tue 20</w:t>
+            </w:r>
+            <w:r>
+              <w:rPr>
+                <w:vertAlign w:val="superscript"/>
+              </w:rPr>
+              <w:t>th</w:t>
+            </w:r>
+            <w:r>
+              <w:t xml:space="preserve"> Feb 2017</w:t>
+            </w:r>
+          </w:p>
+        </w:tc>
+        <w:tc>
+          <w:tcPr>
+            <w:tcW w:w="1470" w:type="dxa"/>
+          </w:tcPr>
+          <w:p>
+            <w:r>
+              <w:t>Everyone</w:t>
+            </w:r>
+          </w:p>
+        </w:tc>
+        <w:tc>
+          <w:tcPr>
+            <w:tcW w:w="4534" w:type="dxa"/>
+          </w:tcPr>
           <w:p>
             <w:pPr>
               <w:pStyle w:val="ListParagraph"/>
@@ -5371,7 +5398,7 @@
               <w:ind w:left="346"/>
             </w:pPr>
             <w:r>
-              <w:t>Present logo and event idea</w:t>
+              <w:t>Introduction</w:t>
             </w:r>
           </w:p>
           <w:p>
@@ -5384,7 +5411,7 @@
               <w:ind w:left="346"/>
             </w:pPr>
             <w:r>
-              <w:t>Ask advice for first draft of project plan</w:t>
+              <w:t>Present logo and event idea</w:t>
             </w:r>
           </w:p>
           <w:p>
@@ -5397,6 +5424,19 @@
               <w:ind w:left="346"/>
             </w:pPr>
             <w:r>
+              <w:t>Ask advice for first draft of project plan</w:t>
+            </w:r>
+          </w:p>
+          <w:p>
+            <w:pPr>
+              <w:pStyle w:val="ListParagraph"/>
+              <w:numPr>
+                <w:ilvl w:val="0"/>
+                <w:numId w:val="25"/>
+              </w:numPr>
+              <w:ind w:left="346"/>
+            </w:pPr>
+            <w:r>
               <w:t>Ask client questions</w:t>
             </w:r>
           </w:p>
@@ -5405,7 +5445,7 @@
       <w:tr>
         <w:tc>
           <w:tcPr>
-            <w:tcW w:w="980" w:type="dxa"/>
+            <w:tcW w:w="895" w:type="dxa"/>
           </w:tcPr>
           <w:p>
             <w:r>
@@ -5415,7 +5455,7 @@
         </w:tc>
         <w:tc>
           <w:tcPr>
-            <w:tcW w:w="2032" w:type="dxa"/>
+            <w:tcW w:w="2117" w:type="dxa"/>
           </w:tcPr>
           <w:p>
             <w:r>
@@ -5477,7 +5517,41 @@
       <w:tr>
         <w:tc>
           <w:tcPr>
-            <w:tcW w:w="980" w:type="dxa"/>
+            <w:tcW w:w="895" w:type="dxa"/>
+          </w:tcPr>
+          <w:p>
+            <w:r>
+              <w:t>3</w:t>
+            </w:r>
+          </w:p>
+        </w:tc>
+        <w:tc>
+          <w:tcPr>
+            <w:tcW w:w="2117" w:type="dxa"/>
+          </w:tcPr>
+          <w:p/>
+        </w:tc>
+        <w:tc>
+          <w:tcPr>
+            <w:tcW w:w="1470" w:type="dxa"/>
+          </w:tcPr>
+          <w:p>
+            <w:r>
+              <w:t>Team</w:t>
+            </w:r>
+          </w:p>
+        </w:tc>
+        <w:tc>
+          <w:tcPr>
+            <w:tcW w:w="4534" w:type="dxa"/>
+          </w:tcPr>
+          <w:p/>
+        </w:tc>
+      </w:tr>
+      <w:tr>
+        <w:tc>
+          <w:tcPr>
+            <w:tcW w:w="895" w:type="dxa"/>
           </w:tcPr>
           <w:p>
             <w:r>
@@ -5487,7 +5561,7 @@
         </w:tc>
         <w:tc>
           <w:tcPr>
-            <w:tcW w:w="2032" w:type="dxa"/>
+            <w:tcW w:w="2117" w:type="dxa"/>
           </w:tcPr>
           <w:p>
             <w:r>
@@ -5549,7 +5623,75 @@
       <w:tr>
         <w:tc>
           <w:tcPr>
-            <w:tcW w:w="980" w:type="dxa"/>
+            <w:tcW w:w="895" w:type="dxa"/>
+          </w:tcPr>
+          <w:p>
+            <w:r>
+              <w:t>4</w:t>
+            </w:r>
+          </w:p>
+        </w:tc>
+        <w:tc>
+          <w:tcPr>
+            <w:tcW w:w="2117" w:type="dxa"/>
+          </w:tcPr>
+          <w:p/>
+        </w:tc>
+        <w:tc>
+          <w:tcPr>
+            <w:tcW w:w="1470" w:type="dxa"/>
+          </w:tcPr>
+          <w:p>
+            <w:r>
+              <w:t>Team</w:t>
+            </w:r>
+          </w:p>
+        </w:tc>
+        <w:tc>
+          <w:tcPr>
+            <w:tcW w:w="4534" w:type="dxa"/>
+          </w:tcPr>
+          <w:p/>
+        </w:tc>
+      </w:tr>
+      <w:tr>
+        <w:tc>
+          <w:tcPr>
+            <w:tcW w:w="895" w:type="dxa"/>
+          </w:tcPr>
+          <w:p>
+            <w:r>
+              <w:t>5</w:t>
+            </w:r>
+          </w:p>
+        </w:tc>
+        <w:tc>
+          <w:tcPr>
+            <w:tcW w:w="2117" w:type="dxa"/>
+          </w:tcPr>
+          <w:p/>
+        </w:tc>
+        <w:tc>
+          <w:tcPr>
+            <w:tcW w:w="1470" w:type="dxa"/>
+          </w:tcPr>
+          <w:p>
+            <w:r>
+              <w:t>Team</w:t>
+            </w:r>
+          </w:p>
+        </w:tc>
+        <w:tc>
+          <w:tcPr>
+            <w:tcW w:w="4534" w:type="dxa"/>
+          </w:tcPr>
+          <w:p/>
+        </w:tc>
+      </w:tr>
+      <w:tr>
+        <w:tc>
+          <w:tcPr>
+            <w:tcW w:w="895" w:type="dxa"/>
           </w:tcPr>
           <w:p>
             <w:r>
@@ -5559,7 +5701,41 @@
         </w:tc>
         <w:tc>
           <w:tcPr>
-            <w:tcW w:w="2032" w:type="dxa"/>
+            <w:tcW w:w="2117" w:type="dxa"/>
+          </w:tcPr>
+          <w:p/>
+        </w:tc>
+        <w:tc>
+          <w:tcPr>
+            <w:tcW w:w="1470" w:type="dxa"/>
+          </w:tcPr>
+          <w:p>
+            <w:r>
+              <w:t>Team</w:t>
+            </w:r>
+          </w:p>
+        </w:tc>
+        <w:tc>
+          <w:tcPr>
+            <w:tcW w:w="4534" w:type="dxa"/>
+          </w:tcPr>
+          <w:p/>
+        </w:tc>
+      </w:tr>
+      <w:tr>
+        <w:tc>
+          <w:tcPr>
+            <w:tcW w:w="895" w:type="dxa"/>
+          </w:tcPr>
+          <w:p>
+            <w:r>
+              <w:t>6</w:t>
+            </w:r>
+          </w:p>
+        </w:tc>
+        <w:tc>
+          <w:tcPr>
+            <w:tcW w:w="2117" w:type="dxa"/>
           </w:tcPr>
           <w:p>
             <w:r>
@@ -5621,7 +5797,41 @@
       <w:tr>
         <w:tc>
           <w:tcPr>
-            <w:tcW w:w="980" w:type="dxa"/>
+            <w:tcW w:w="895" w:type="dxa"/>
+          </w:tcPr>
+          <w:p>
+            <w:r>
+              <w:t>7</w:t>
+            </w:r>
+          </w:p>
+        </w:tc>
+        <w:tc>
+          <w:tcPr>
+            <w:tcW w:w="2117" w:type="dxa"/>
+          </w:tcPr>
+          <w:p/>
+        </w:tc>
+        <w:tc>
+          <w:tcPr>
+            <w:tcW w:w="1470" w:type="dxa"/>
+          </w:tcPr>
+          <w:p>
+            <w:r>
+              <w:t>Team</w:t>
+            </w:r>
+          </w:p>
+        </w:tc>
+        <w:tc>
+          <w:tcPr>
+            <w:tcW w:w="4534" w:type="dxa"/>
+          </w:tcPr>
+          <w:p/>
+        </w:tc>
+      </w:tr>
+      <w:tr>
+        <w:tc>
+          <w:tcPr>
+            <w:tcW w:w="895" w:type="dxa"/>
           </w:tcPr>
           <w:p>
             <w:r>
@@ -5631,7 +5841,7 @@
         </w:tc>
         <w:tc>
           <w:tcPr>
-            <w:tcW w:w="2032" w:type="dxa"/>
+            <w:tcW w:w="2117" w:type="dxa"/>
           </w:tcPr>
           <w:p>
             <w:r>
@@ -5706,7 +5916,75 @@
       <w:tr>
         <w:tc>
           <w:tcPr>
-            <w:tcW w:w="980" w:type="dxa"/>
+            <w:tcW w:w="895" w:type="dxa"/>
+          </w:tcPr>
+          <w:p>
+            <w:r>
+              <w:t>8</w:t>
+            </w:r>
+          </w:p>
+        </w:tc>
+        <w:tc>
+          <w:tcPr>
+            <w:tcW w:w="2117" w:type="dxa"/>
+          </w:tcPr>
+          <w:p/>
+        </w:tc>
+        <w:tc>
+          <w:tcPr>
+            <w:tcW w:w="1470" w:type="dxa"/>
+          </w:tcPr>
+          <w:p>
+            <w:r>
+              <w:t>Team</w:t>
+            </w:r>
+          </w:p>
+        </w:tc>
+        <w:tc>
+          <w:tcPr>
+            <w:tcW w:w="4534" w:type="dxa"/>
+          </w:tcPr>
+          <w:p/>
+        </w:tc>
+      </w:tr>
+      <w:tr>
+        <w:tc>
+          <w:tcPr>
+            <w:tcW w:w="895" w:type="dxa"/>
+          </w:tcPr>
+          <w:p>
+            <w:r>
+              <w:t>9</w:t>
+            </w:r>
+          </w:p>
+        </w:tc>
+        <w:tc>
+          <w:tcPr>
+            <w:tcW w:w="2117" w:type="dxa"/>
+          </w:tcPr>
+          <w:p/>
+        </w:tc>
+        <w:tc>
+          <w:tcPr>
+            <w:tcW w:w="1470" w:type="dxa"/>
+          </w:tcPr>
+          <w:p>
+            <w:r>
+              <w:t>Team</w:t>
+            </w:r>
+          </w:p>
+        </w:tc>
+        <w:tc>
+          <w:tcPr>
+            <w:tcW w:w="4534" w:type="dxa"/>
+          </w:tcPr>
+          <w:p/>
+        </w:tc>
+      </w:tr>
+      <w:tr>
+        <w:tc>
+          <w:tcPr>
+            <w:tcW w:w="895" w:type="dxa"/>
           </w:tcPr>
           <w:p>
             <w:r>
@@ -5716,7 +5994,7 @@
         </w:tc>
         <w:tc>
           <w:tcPr>
-            <w:tcW w:w="2032" w:type="dxa"/>
+            <w:tcW w:w="2117" w:type="dxa"/>
           </w:tcPr>
           <w:p>
             <w:r>
@@ -5778,7 +6056,75 @@
       <w:tr>
         <w:tc>
           <w:tcPr>
-            <w:tcW w:w="980" w:type="dxa"/>
+            <w:tcW w:w="895" w:type="dxa"/>
+          </w:tcPr>
+          <w:p>
+            <w:r>
+              <w:t>11</w:t>
+            </w:r>
+          </w:p>
+        </w:tc>
+        <w:tc>
+          <w:tcPr>
+            <w:tcW w:w="2117" w:type="dxa"/>
+          </w:tcPr>
+          <w:p/>
+        </w:tc>
+        <w:tc>
+          <w:tcPr>
+            <w:tcW w:w="1470" w:type="dxa"/>
+          </w:tcPr>
+          <w:p>
+            <w:r>
+              <w:t>Team</w:t>
+            </w:r>
+          </w:p>
+        </w:tc>
+        <w:tc>
+          <w:tcPr>
+            <w:tcW w:w="4534" w:type="dxa"/>
+          </w:tcPr>
+          <w:p/>
+        </w:tc>
+      </w:tr>
+      <w:tr>
+        <w:tc>
+          <w:tcPr>
+            <w:tcW w:w="895" w:type="dxa"/>
+          </w:tcPr>
+          <w:p>
+            <w:r>
+              <w:t>12</w:t>
+            </w:r>
+          </w:p>
+        </w:tc>
+        <w:tc>
+          <w:tcPr>
+            <w:tcW w:w="2117" w:type="dxa"/>
+          </w:tcPr>
+          <w:p/>
+        </w:tc>
+        <w:tc>
+          <w:tcPr>
+            <w:tcW w:w="1470" w:type="dxa"/>
+          </w:tcPr>
+          <w:p>
+            <w:r>
+              <w:t>Team</w:t>
+            </w:r>
+          </w:p>
+        </w:tc>
+        <w:tc>
+          <w:tcPr>
+            <w:tcW w:w="4534" w:type="dxa"/>
+          </w:tcPr>
+          <w:p/>
+        </w:tc>
+      </w:tr>
+      <w:tr>
+        <w:tc>
+          <w:tcPr>
+            <w:tcW w:w="895" w:type="dxa"/>
           </w:tcPr>
           <w:p>
             <w:r>
@@ -5788,7 +6134,7 @@
         </w:tc>
         <w:tc>
           <w:tcPr>
-            <w:tcW w:w="2032" w:type="dxa"/>
+            <w:tcW w:w="2117" w:type="dxa"/>
           </w:tcPr>
           <w:p>
             <w:r>
@@ -5850,7 +6196,75 @@
       <w:tr>
         <w:tc>
           <w:tcPr>
-            <w:tcW w:w="980" w:type="dxa"/>
+            <w:tcW w:w="895" w:type="dxa"/>
+          </w:tcPr>
+          <w:p>
+            <w:r>
+              <w:t>14</w:t>
+            </w:r>
+          </w:p>
+        </w:tc>
+        <w:tc>
+          <w:tcPr>
+            <w:tcW w:w="2117" w:type="dxa"/>
+          </w:tcPr>
+          <w:p/>
+        </w:tc>
+        <w:tc>
+          <w:tcPr>
+            <w:tcW w:w="1470" w:type="dxa"/>
+          </w:tcPr>
+          <w:p>
+            <w:r>
+              <w:t>Team</w:t>
+            </w:r>
+          </w:p>
+        </w:tc>
+        <w:tc>
+          <w:tcPr>
+            <w:tcW w:w="4534" w:type="dxa"/>
+          </w:tcPr>
+          <w:p/>
+        </w:tc>
+      </w:tr>
+      <w:tr>
+        <w:tc>
+          <w:tcPr>
+            <w:tcW w:w="895" w:type="dxa"/>
+          </w:tcPr>
+          <w:p>
+            <w:r>
+              <w:t>15</w:t>
+            </w:r>
+          </w:p>
+        </w:tc>
+        <w:tc>
+          <w:tcPr>
+            <w:tcW w:w="2117" w:type="dxa"/>
+          </w:tcPr>
+          <w:p/>
+        </w:tc>
+        <w:tc>
+          <w:tcPr>
+            <w:tcW w:w="1470" w:type="dxa"/>
+          </w:tcPr>
+          <w:p>
+            <w:r>
+              <w:t>Team</w:t>
+            </w:r>
+          </w:p>
+        </w:tc>
+        <w:tc>
+          <w:tcPr>
+            <w:tcW w:w="4534" w:type="dxa"/>
+          </w:tcPr>
+          <w:p/>
+        </w:tc>
+      </w:tr>
+      <w:tr>
+        <w:tc>
+          <w:tcPr>
+            <w:tcW w:w="895" w:type="dxa"/>
           </w:tcPr>
           <w:p>
             <w:r>
@@ -5860,7 +6274,7 @@
         </w:tc>
         <w:tc>
           <w:tcPr>
-            <w:tcW w:w="2032" w:type="dxa"/>
+            <w:tcW w:w="2117" w:type="dxa"/>
           </w:tcPr>
           <w:p>
             <w:r>
@@ -5922,7 +6336,41 @@
       <w:tr>
         <w:tc>
           <w:tcPr>
-            <w:tcW w:w="980" w:type="dxa"/>
+            <w:tcW w:w="895" w:type="dxa"/>
+          </w:tcPr>
+          <w:p>
+            <w:r>
+              <w:t>16</w:t>
+            </w:r>
+          </w:p>
+        </w:tc>
+        <w:tc>
+          <w:tcPr>
+            <w:tcW w:w="2117" w:type="dxa"/>
+          </w:tcPr>
+          <w:p/>
+        </w:tc>
+        <w:tc>
+          <w:tcPr>
+            <w:tcW w:w="1470" w:type="dxa"/>
+          </w:tcPr>
+          <w:p>
+            <w:r>
+              <w:t>Team</w:t>
+            </w:r>
+          </w:p>
+        </w:tc>
+        <w:tc>
+          <w:tcPr>
+            <w:tcW w:w="4534" w:type="dxa"/>
+          </w:tcPr>
+          <w:p/>
+        </w:tc>
+      </w:tr>
+      <w:tr>
+        <w:tc>
+          <w:tcPr>
+            <w:tcW w:w="895" w:type="dxa"/>
           </w:tcPr>
           <w:p>
             <w:r>
@@ -5932,7 +6380,7 @@
         </w:tc>
         <w:tc>
           <w:tcPr>
-            <w:tcW w:w="2032" w:type="dxa"/>
+            <w:tcW w:w="2117" w:type="dxa"/>
           </w:tcPr>
           <w:p>
             <w:r>
@@ -5994,7 +6442,41 @@
       <w:tr>
         <w:tc>
           <w:tcPr>
-            <w:tcW w:w="980" w:type="dxa"/>
+            <w:tcW w:w="895" w:type="dxa"/>
+          </w:tcPr>
+          <w:p>
+            <w:r>
+              <w:t>18</w:t>
+            </w:r>
+          </w:p>
+        </w:tc>
+        <w:tc>
+          <w:tcPr>
+            <w:tcW w:w="2117" w:type="dxa"/>
+          </w:tcPr>
+          <w:p/>
+        </w:tc>
+        <w:tc>
+          <w:tcPr>
+            <w:tcW w:w="1470" w:type="dxa"/>
+          </w:tcPr>
+          <w:p>
+            <w:r>
+              <w:t>Team</w:t>
+            </w:r>
+          </w:p>
+        </w:tc>
+        <w:tc>
+          <w:tcPr>
+            <w:tcW w:w="4534" w:type="dxa"/>
+          </w:tcPr>
+          <w:p/>
+        </w:tc>
+      </w:tr>
+      <w:tr>
+        <w:tc>
+          <w:tcPr>
+            <w:tcW w:w="895" w:type="dxa"/>
           </w:tcPr>
           <w:p>
             <w:r>
@@ -6004,7 +6486,7 @@
         </w:tc>
         <w:tc>
           <w:tcPr>
-            <w:tcW w:w="2032" w:type="dxa"/>
+            <w:tcW w:w="2117" w:type="dxa"/>
           </w:tcPr>
           <w:p>
             <w:r>
@@ -6050,12 +6532,28 @@
     </w:p>
     <w:p>
       <w:pPr>
+        <w:rPr>
+          <w:rFonts w:eastAsiaTheme="majorEastAsia"/>
+          <w:color w:val="990000"/>
+          <w:sz w:val="28"/>
+          <w:szCs w:val="28"/>
+        </w:rPr>
+      </w:pPr>
+      <w:bookmarkStart w:id="34" w:name="_Toc507493949"/>
+      <w:r>
+        <w:br w:type="page"/>
+      </w:r>
+    </w:p>
+    <w:p>
+      <w:pPr>
         <w:pStyle w:val="Heading2"/>
       </w:pPr>
-      <w:bookmarkStart w:id="35" w:name="_Toc507493949"/>
-      <w:r>
+      <w:r>
+        <w:lastRenderedPageBreak/>
         <w:t>Methods of Communication</w:t>
       </w:r>
+      <w:bookmarkStart w:id="35" w:name="_GoBack"/>
+      <w:bookmarkEnd w:id="34"/>
       <w:bookmarkEnd w:id="35"/>
     </w:p>
     <w:p>
@@ -6161,9 +6659,22 @@
     </w:p>
     <w:p>
       <w:pPr>
+        <w:rPr>
+          <w:rFonts w:eastAsiaTheme="majorEastAsia"/>
+          <w:color w:val="FF0000"/>
+          <w:sz w:val="32"/>
+          <w:szCs w:val="32"/>
+        </w:rPr>
+      </w:pPr>
+      <w:bookmarkStart w:id="36" w:name="_Toc507493950"/>
+      <w:r>
+        <w:br w:type="page"/>
+      </w:r>
+    </w:p>
+    <w:p>
+      <w:pPr>
         <w:pStyle w:val="Heading1"/>
       </w:pPr>
-      <w:bookmarkStart w:id="36" w:name="_Toc507493950"/>
       <w:r>
         <w:lastRenderedPageBreak/>
         <w:t>Appendices</w:t>
@@ -6440,7 +6951,7 @@
           <w:rPr>
             <w:noProof/>
           </w:rPr>
-          <w:t>13</w:t>
+          <w:t>14</w:t>
         </w:r>
         <w:r>
           <w:rPr>

</xml_diff>